<commit_message>
workshop 1 at home output correction
</commit_message>
<xml_diff>
--- a/Workshops/WS02/Workshop2.docx
+++ b/Workshops/WS02/Workshop2.docx
@@ -976,8 +976,6 @@
         </w:rPr>
         <w:br/>
       </w:r>
-      <w:bookmarkStart w:id="0" w:name="_GoBack"/>
-      <w:bookmarkEnd w:id="0"/>
       <w:r>
         <w:rPr>
           <w:rStyle w:val="Hyperlink"/>
@@ -1735,7 +1733,15 @@
           <w:rFonts w:ascii="Consolas" w:hAnsi="Consolas" w:cs="Consolas"/>
           <w:color w:val="008000"/>
         </w:rPr>
-        <w:t>Please enter the amount due: $9.03</w:t>
+        <w:t>Please enter the amount due: $</w:t>
+      </w:r>
+      <w:r>
+        <w:rPr>
+          <w:rFonts w:ascii="Consolas" w:hAnsi="Consolas" w:cs="Consolas"/>
+          <w:color w:val="008000"/>
+          <w:highlight w:val="yellow"/>
+        </w:rPr>
+        <w:t>9.03</w:t>
       </w:r>
     </w:p>
     <w:p>
@@ -1753,7 +1759,30 @@
           <w:rFonts w:ascii="Consolas" w:hAnsi="Consolas" w:cs="Consolas"/>
           <w:color w:val="008000"/>
         </w:rPr>
-        <w:t>Amount due after $1.17 tax is: $10.20</w:t>
+        <w:t>Amount due after $</w:t>
+      </w:r>
+      <w:r>
+        <w:rPr>
+          <w:rFonts w:ascii="Consolas" w:hAnsi="Consolas" w:cs="Consolas"/>
+          <w:color w:val="008000"/>
+          <w:highlight w:val="cyan"/>
+        </w:rPr>
+        <w:t>1.17</w:t>
+      </w:r>
+      <w:r>
+        <w:rPr>
+          <w:rFonts w:ascii="Consolas" w:hAnsi="Consolas" w:cs="Consolas"/>
+          <w:color w:val="008000"/>
+        </w:rPr>
+        <w:t xml:space="preserve"> tax is: $</w:t>
+      </w:r>
+      <w:r>
+        <w:rPr>
+          <w:rFonts w:ascii="Consolas" w:hAnsi="Consolas" w:cs="Consolas"/>
+          <w:color w:val="008000"/>
+          <w:highlight w:val="cyan"/>
+        </w:rPr>
+        <w:t>10.20</w:t>
       </w:r>
     </w:p>
     <w:p>
@@ -1771,7 +1800,15 @@
           <w:rFonts w:ascii="Consolas" w:hAnsi="Consolas" w:cs="Consolas"/>
           <w:color w:val="008000"/>
         </w:rPr>
-        <w:t>Enter the total cash received from the customer: $20</w:t>
+        <w:t>Enter the total cash received from the customer: $</w:t>
+      </w:r>
+      <w:r>
+        <w:rPr>
+          <w:rFonts w:ascii="Consolas" w:hAnsi="Consolas" w:cs="Consolas"/>
+          <w:color w:val="008000"/>
+          <w:highlight w:val="yellow"/>
+        </w:rPr>
+        <w:t>20</w:t>
       </w:r>
     </w:p>
     <w:p>
@@ -1789,7 +1826,15 @@
           <w:rFonts w:ascii="Consolas" w:hAnsi="Consolas" w:cs="Consolas"/>
           <w:color w:val="008000"/>
         </w:rPr>
-        <w:t>Total change due back to the customer: $9.80</w:t>
+        <w:t>Total change due back to the customer: $</w:t>
+      </w:r>
+      <w:r>
+        <w:rPr>
+          <w:rFonts w:ascii="Consolas" w:hAnsi="Consolas" w:cs="Consolas"/>
+          <w:color w:val="008000"/>
+          <w:highlight w:val="cyan"/>
+        </w:rPr>
+        <w:t>9.80</w:t>
       </w:r>
     </w:p>
     <w:p>
@@ -1816,7 +1861,30 @@
           <w:rFonts w:ascii="Consolas" w:hAnsi="Consolas" w:cs="Consolas"/>
           <w:color w:val="008000"/>
         </w:rPr>
-        <w:t xml:space="preserve"> required: 4, change owing $1.79</w:t>
+        <w:t xml:space="preserve"> required: </w:t>
+      </w:r>
+      <w:r>
+        <w:rPr>
+          <w:rFonts w:ascii="Consolas" w:hAnsi="Consolas" w:cs="Consolas"/>
+          <w:color w:val="008000"/>
+          <w:highlight w:val="cyan"/>
+        </w:rPr>
+        <w:t>4</w:t>
+      </w:r>
+      <w:r>
+        <w:rPr>
+          <w:rFonts w:ascii="Consolas" w:hAnsi="Consolas" w:cs="Consolas"/>
+          <w:color w:val="008000"/>
+        </w:rPr>
+        <w:t>, change owing $</w:t>
+      </w:r>
+      <w:r>
+        <w:rPr>
+          <w:rFonts w:ascii="Consolas" w:hAnsi="Consolas" w:cs="Consolas"/>
+          <w:color w:val="008000"/>
+          <w:highlight w:val="cyan"/>
+        </w:rPr>
+        <w:t>1.79</w:t>
       </w:r>
     </w:p>
     <w:p>
@@ -1836,7 +1904,30 @@
           <w:rFonts w:ascii="Consolas" w:hAnsi="Consolas" w:cs="Consolas"/>
           <w:color w:val="008000"/>
         </w:rPr>
-        <w:t>Loonies required: 1, change owing $0.79</w:t>
+        <w:t xml:space="preserve">Loonies required: </w:t>
+      </w:r>
+      <w:r>
+        <w:rPr>
+          <w:rFonts w:ascii="Consolas" w:hAnsi="Consolas" w:cs="Consolas"/>
+          <w:color w:val="008000"/>
+          <w:highlight w:val="cyan"/>
+        </w:rPr>
+        <w:t>1</w:t>
+      </w:r>
+      <w:r>
+        <w:rPr>
+          <w:rFonts w:ascii="Consolas" w:hAnsi="Consolas" w:cs="Consolas"/>
+          <w:color w:val="008000"/>
+        </w:rPr>
+        <w:t>, change owing $</w:t>
+      </w:r>
+      <w:r>
+        <w:rPr>
+          <w:rFonts w:ascii="Consolas" w:hAnsi="Consolas" w:cs="Consolas"/>
+          <w:color w:val="008000"/>
+          <w:highlight w:val="cyan"/>
+        </w:rPr>
+        <w:t>0.79</w:t>
       </w:r>
     </w:p>
     <w:p>
@@ -2734,7 +2825,7 @@
         <w:adjustRightInd w:val="0"/>
         <w:rPr>
           <w:rFonts w:ascii="Consolas" w:hAnsi="Consolas" w:cs="Consolas"/>
-          <w:color w:val="000000"/>
+          <w:color w:val="008000"/>
         </w:rPr>
       </w:pPr>
       <w:r>
@@ -2760,15 +2851,38 @@
         <w:adjustRightInd w:val="0"/>
         <w:rPr>
           <w:rFonts w:ascii="Consolas" w:hAnsi="Consolas" w:cs="Consolas"/>
-          <w:color w:val="000000"/>
-        </w:rPr>
-      </w:pPr>
-      <w:r>
-        <w:rPr>
-          <w:rFonts w:ascii="Consolas" w:hAnsi="Consolas" w:cs="Consolas"/>
-          <w:color w:val="008000"/>
-        </w:rPr>
-        <w:t>Amount due after $1.17 tax is: $10.20</w:t>
+          <w:color w:val="008000"/>
+        </w:rPr>
+      </w:pPr>
+      <w:r>
+        <w:rPr>
+          <w:rFonts w:ascii="Consolas" w:hAnsi="Consolas" w:cs="Consolas"/>
+          <w:color w:val="008000"/>
+        </w:rPr>
+        <w:t>Amount due after $</w:t>
+      </w:r>
+      <w:r>
+        <w:rPr>
+          <w:rFonts w:ascii="Consolas" w:hAnsi="Consolas" w:cs="Consolas"/>
+          <w:color w:val="008000"/>
+          <w:highlight w:val="cyan"/>
+        </w:rPr>
+        <w:t>1.17</w:t>
+      </w:r>
+      <w:r>
+        <w:rPr>
+          <w:rFonts w:ascii="Consolas" w:hAnsi="Consolas" w:cs="Consolas"/>
+          <w:color w:val="008000"/>
+        </w:rPr>
+        <w:t xml:space="preserve"> tax is: $</w:t>
+      </w:r>
+      <w:r>
+        <w:rPr>
+          <w:rFonts w:ascii="Consolas" w:hAnsi="Consolas" w:cs="Consolas"/>
+          <w:color w:val="008000"/>
+          <w:highlight w:val="cyan"/>
+        </w:rPr>
+        <w:t>10.20</w:t>
       </w:r>
     </w:p>
     <w:p>
@@ -2778,7 +2892,7 @@
         <w:adjustRightInd w:val="0"/>
         <w:rPr>
           <w:rFonts w:ascii="Consolas" w:hAnsi="Consolas" w:cs="Consolas"/>
-          <w:color w:val="000000"/>
+          <w:color w:val="008000"/>
         </w:rPr>
       </w:pPr>
       <w:r>
@@ -2804,15 +2918,23 @@
         <w:adjustRightInd w:val="0"/>
         <w:rPr>
           <w:rFonts w:ascii="Consolas" w:hAnsi="Consolas" w:cs="Consolas"/>
-          <w:color w:val="000000"/>
-        </w:rPr>
-      </w:pPr>
-      <w:r>
-        <w:rPr>
-          <w:rFonts w:ascii="Consolas" w:hAnsi="Consolas" w:cs="Consolas"/>
-          <w:color w:val="008000"/>
-        </w:rPr>
-        <w:t>Total change due back to the customer: $9.80</w:t>
+          <w:color w:val="008000"/>
+        </w:rPr>
+      </w:pPr>
+      <w:r>
+        <w:rPr>
+          <w:rFonts w:ascii="Consolas" w:hAnsi="Consolas" w:cs="Consolas"/>
+          <w:color w:val="008000"/>
+        </w:rPr>
+        <w:t>Total change due back to the customer: $</w:t>
+      </w:r>
+      <w:r>
+        <w:rPr>
+          <w:rFonts w:ascii="Consolas" w:hAnsi="Consolas" w:cs="Consolas"/>
+          <w:color w:val="008000"/>
+          <w:highlight w:val="cyan"/>
+        </w:rPr>
+        <w:t>9.80</w:t>
       </w:r>
     </w:p>
     <w:p>
@@ -2822,7 +2944,7 @@
         <w:adjustRightInd w:val="0"/>
         <w:rPr>
           <w:rFonts w:ascii="Consolas" w:hAnsi="Consolas" w:cs="Consolas"/>
-          <w:color w:val="000000"/>
+          <w:color w:val="008000"/>
         </w:rPr>
       </w:pPr>
       <w:proofErr w:type="spellStart"/>
@@ -2839,7 +2961,30 @@
           <w:rFonts w:ascii="Consolas" w:hAnsi="Consolas" w:cs="Consolas"/>
           <w:color w:val="008000"/>
         </w:rPr>
-        <w:t xml:space="preserve"> required: 4, change owing $1.80</w:t>
+        <w:t xml:space="preserve"> required: </w:t>
+      </w:r>
+      <w:r>
+        <w:rPr>
+          <w:rFonts w:ascii="Consolas" w:hAnsi="Consolas" w:cs="Consolas"/>
+          <w:color w:val="008000"/>
+          <w:highlight w:val="cyan"/>
+        </w:rPr>
+        <w:t>4</w:t>
+      </w:r>
+      <w:r>
+        <w:rPr>
+          <w:rFonts w:ascii="Consolas" w:hAnsi="Consolas" w:cs="Consolas"/>
+          <w:color w:val="008000"/>
+        </w:rPr>
+        <w:t>, change owing $</w:t>
+      </w:r>
+      <w:r>
+        <w:rPr>
+          <w:rFonts w:ascii="Consolas" w:hAnsi="Consolas" w:cs="Consolas"/>
+          <w:color w:val="008000"/>
+          <w:highlight w:val="cyan"/>
+        </w:rPr>
+        <w:t>1.80</w:t>
       </w:r>
     </w:p>
     <w:p>
@@ -2849,16 +2994,41 @@
         <w:adjustRightInd w:val="0"/>
         <w:rPr>
           <w:rFonts w:ascii="Consolas" w:hAnsi="Consolas" w:cs="Consolas"/>
-          <w:color w:val="000000"/>
-        </w:rPr>
-      </w:pPr>
-      <w:r>
-        <w:rPr>
-          <w:rFonts w:ascii="Consolas" w:hAnsi="Consolas" w:cs="Consolas"/>
-          <w:color w:val="008000"/>
-        </w:rPr>
-        <w:t>Loonies required: 1, change owing $0.80</w:t>
-      </w:r>
+          <w:color w:val="008000"/>
+        </w:rPr>
+      </w:pPr>
+      <w:r>
+        <w:rPr>
+          <w:rFonts w:ascii="Consolas" w:hAnsi="Consolas" w:cs="Consolas"/>
+          <w:color w:val="008000"/>
+        </w:rPr>
+        <w:t xml:space="preserve">Loonies required: </w:t>
+      </w:r>
+      <w:r>
+        <w:rPr>
+          <w:rFonts w:ascii="Consolas" w:hAnsi="Consolas" w:cs="Consolas"/>
+          <w:color w:val="008000"/>
+          <w:highlight w:val="cyan"/>
+        </w:rPr>
+        <w:t>1</w:t>
+      </w:r>
+      <w:r>
+        <w:rPr>
+          <w:rFonts w:ascii="Consolas" w:hAnsi="Consolas" w:cs="Consolas"/>
+          <w:color w:val="008000"/>
+        </w:rPr>
+        <w:t>, change owing $</w:t>
+      </w:r>
+      <w:r>
+        <w:rPr>
+          <w:rFonts w:ascii="Consolas" w:hAnsi="Consolas" w:cs="Consolas"/>
+          <w:color w:val="008000"/>
+          <w:highlight w:val="cyan"/>
+        </w:rPr>
+        <w:t>0.80</w:t>
+      </w:r>
+      <w:bookmarkStart w:id="0" w:name="_GoBack"/>
+      <w:bookmarkEnd w:id="0"/>
     </w:p>
     <w:p>
       <w:pPr>
@@ -2867,15 +3037,23 @@
         <w:adjustRightInd w:val="0"/>
         <w:rPr>
           <w:rFonts w:ascii="Consolas" w:hAnsi="Consolas" w:cs="Consolas"/>
-          <w:color w:val="000000"/>
-        </w:rPr>
-      </w:pPr>
-      <w:r>
-        <w:rPr>
-          <w:rFonts w:ascii="Consolas" w:hAnsi="Consolas" w:cs="Consolas"/>
-          <w:color w:val="008000"/>
-        </w:rPr>
-        <w:t>Quarters required: 3, change owing $0.05</w:t>
+          <w:color w:val="008000"/>
+        </w:rPr>
+      </w:pPr>
+      <w:r>
+        <w:rPr>
+          <w:rFonts w:ascii="Consolas" w:hAnsi="Consolas" w:cs="Consolas"/>
+          <w:color w:val="008000"/>
+        </w:rPr>
+        <w:t>Quarters required: 3, change owing $</w:t>
+      </w:r>
+      <w:r>
+        <w:rPr>
+          <w:rFonts w:ascii="Consolas" w:hAnsi="Consolas" w:cs="Consolas"/>
+          <w:color w:val="008000"/>
+          <w:highlight w:val="cyan"/>
+        </w:rPr>
+        <w:t>0.05</w:t>
       </w:r>
     </w:p>
     <w:p>
@@ -2885,15 +3063,38 @@
         <w:adjustRightInd w:val="0"/>
         <w:rPr>
           <w:rFonts w:ascii="Consolas" w:hAnsi="Consolas" w:cs="Consolas"/>
-          <w:color w:val="000000"/>
-        </w:rPr>
-      </w:pPr>
-      <w:r>
-        <w:rPr>
-          <w:rFonts w:ascii="Consolas" w:hAnsi="Consolas" w:cs="Consolas"/>
-          <w:color w:val="008000"/>
-        </w:rPr>
-        <w:t>Dimes required: 0, change owing $0.05</w:t>
+          <w:color w:val="008000"/>
+        </w:rPr>
+      </w:pPr>
+      <w:r>
+        <w:rPr>
+          <w:rFonts w:ascii="Consolas" w:hAnsi="Consolas" w:cs="Consolas"/>
+          <w:color w:val="008000"/>
+        </w:rPr>
+        <w:t xml:space="preserve">Dimes required: </w:t>
+      </w:r>
+      <w:r>
+        <w:rPr>
+          <w:rFonts w:ascii="Consolas" w:hAnsi="Consolas" w:cs="Consolas"/>
+          <w:color w:val="008000"/>
+          <w:highlight w:val="cyan"/>
+        </w:rPr>
+        <w:t>0</w:t>
+      </w:r>
+      <w:r>
+        <w:rPr>
+          <w:rFonts w:ascii="Consolas" w:hAnsi="Consolas" w:cs="Consolas"/>
+          <w:color w:val="008000"/>
+        </w:rPr>
+        <w:t>, change owing $</w:t>
+      </w:r>
+      <w:r>
+        <w:rPr>
+          <w:rFonts w:ascii="Consolas" w:hAnsi="Consolas" w:cs="Consolas"/>
+          <w:color w:val="008000"/>
+          <w:highlight w:val="cyan"/>
+        </w:rPr>
+        <w:t>0.05</w:t>
       </w:r>
     </w:p>
     <w:p>
@@ -2911,21 +3112,15 @@
           <w:rFonts w:ascii="Consolas" w:hAnsi="Consolas" w:cs="Consolas"/>
           <w:color w:val="008000"/>
         </w:rPr>
-        <w:t>Dimes required: 1</w:t>
-      </w:r>
-      <w:r>
-        <w:rPr>
-          <w:rFonts w:ascii="Consolas" w:hAnsi="Consolas" w:cs="Consolas"/>
-          <w:color w:val="008000"/>
-        </w:rPr>
-        <w:br/>
-      </w:r>
-      <w:r>
-        <w:rPr>
-          <w:rFonts w:ascii="Consolas" w:hAnsi="Consolas" w:cs="Consolas"/>
-          <w:color w:val="008000"/>
-        </w:rPr>
-        <w:t>Pennies required: 0</w:t>
+        <w:t xml:space="preserve">Nickels required: </w:t>
+      </w:r>
+      <w:r>
+        <w:rPr>
+          <w:rFonts w:ascii="Consolas" w:hAnsi="Consolas" w:cs="Consolas"/>
+          <w:color w:val="008000"/>
+          <w:highlight w:val="cyan"/>
+        </w:rPr>
+        <w:t>1</w:t>
       </w:r>
     </w:p>
     <w:p>
@@ -2934,15 +3129,25 @@
         <w:autoSpaceDN w:val="0"/>
         <w:adjustRightInd w:val="0"/>
         <w:rPr>
-          <w:rFonts w:ascii="Consolas" w:eastAsia="Times New Roman" w:hAnsi="Consolas" w:cs="Arial"/>
-          <w:b/>
-          <w:bCs/>
-          <w:color w:val="70AD47" w:themeColor="accent6"/>
-          <w:sz w:val="32"/>
-          <w:szCs w:val="36"/>
-          <w:lang w:val="en-CA"/>
-        </w:rPr>
-      </w:pPr>
+          <w:rFonts w:ascii="Consolas" w:hAnsi="Consolas" w:cs="Consolas"/>
+          <w:color w:val="008000"/>
+        </w:rPr>
+      </w:pPr>
+      <w:r>
+        <w:rPr>
+          <w:rFonts w:ascii="Consolas" w:hAnsi="Consolas" w:cs="Consolas"/>
+          <w:color w:val="008000"/>
+        </w:rPr>
+        <w:t xml:space="preserve">Pennies required: </w:t>
+      </w:r>
+      <w:r>
+        <w:rPr>
+          <w:rFonts w:ascii="Consolas" w:hAnsi="Consolas" w:cs="Consolas"/>
+          <w:color w:val="008000"/>
+          <w:highlight w:val="cyan"/>
+        </w:rPr>
+        <w:t>0</w:t>
+      </w:r>
     </w:p>
     <w:p>
       <w:pPr>
@@ -5078,7 +5283,7 @@
 </file>
 
 <file path=customXml/itemProps1.xml><?xml version="1.0" encoding="utf-8"?>
-<ds:datastoreItem xmlns:ds="http://schemas.openxmlformats.org/officeDocument/2006/customXml" ds:itemID="{2A53B350-CAD7-48B7-9FEB-F51E0B1DEE1F}">
+<ds:datastoreItem xmlns:ds="http://schemas.openxmlformats.org/officeDocument/2006/customXml" ds:itemID="{752C7F43-D6F4-406B-B769-0455A0195BB5}">
   <ds:schemaRefs>
     <ds:schemaRef ds:uri="http://schemas.openxmlformats.org/officeDocument/2006/bibliography"/>
   </ds:schemaRefs>

</xml_diff>